<commit_message>
change dialog in mini, promt dialog
</commit_message>
<xml_diff>
--- a/promts/promt_mini.docx
+++ b/promts/promt_mini.docx
@@ -25,7 +25,99 @@
           <w:sz w:val="22"/>
           <w:shd w:fill="auto" w:val="clear"/>
         </w:rPr>
-        <w:t xml:space="preserve">Анализируя весь контекст диалога, если ты убеждаешься, что клиент дал согласие на звонок и только когда был назначен звонок и было сообщение что звонок запланирован или записан, то  напиши в нижнем регистре: "статус ожидает звонка"</w:t>
+        <w:t xml:space="preserve">Анализируй только сообщения, отправленные assistant, для определения подтверждения звонка. Если подтверждение отсутствует, а клиент только предлагает время или спрашивает уточнения, выводи статус </w:t>
+      </w:r>
+      <w:r>
+        <w:rPr>
+          <w:rFonts w:ascii="Calibri" w:hAnsi="Calibri" w:cs="Calibri" w:eastAsia="Calibri"/>
+          <w:color w:val="auto"/>
+          <w:spacing w:val="0"/>
+          <w:position w:val="0"/>
+          <w:sz w:val="22"/>
+          <w:shd w:fill="auto" w:val="clear"/>
+        </w:rPr>
+        <w:t xml:space="preserve">«</w:t>
+      </w:r>
+      <w:r>
+        <w:rPr>
+          <w:rFonts w:ascii="Calibri" w:hAnsi="Calibri" w:cs="Calibri" w:eastAsia="Calibri"/>
+          <w:color w:val="auto"/>
+          <w:spacing w:val="0"/>
+          <w:position w:val="0"/>
+          <w:sz w:val="22"/>
+          <w:shd w:fill="auto" w:val="clear"/>
+        </w:rPr>
+        <w:t xml:space="preserve">разговор продолжается</w:t>
+      </w:r>
+      <w:r>
+        <w:rPr>
+          <w:rFonts w:ascii="Calibri" w:hAnsi="Calibri" w:cs="Calibri" w:eastAsia="Calibri"/>
+          <w:color w:val="auto"/>
+          <w:spacing w:val="0"/>
+          <w:position w:val="0"/>
+          <w:sz w:val="22"/>
+          <w:shd w:fill="auto" w:val="clear"/>
+        </w:rPr>
+        <w:t xml:space="preserve">»</w:t>
+      </w:r>
+    </w:p>
+    <w:p>
+      <w:pPr>
+        <w:spacing w:before="0" w:after="200" w:line="276"/>
+        <w:ind w:right="0" w:left="0" w:firstLine="0"/>
+        <w:jc w:val="left"/>
+        <w:rPr>
+          <w:rFonts w:ascii="Calibri" w:hAnsi="Calibri" w:cs="Calibri" w:eastAsia="Calibri"/>
+          <w:color w:val="auto"/>
+          <w:spacing w:val="0"/>
+          <w:position w:val="0"/>
+          <w:sz w:val="22"/>
+          <w:shd w:fill="auto" w:val="clear"/>
+        </w:rPr>
+      </w:pPr>
+      <w:r>
+        <w:rPr>
+          <w:rFonts w:ascii="Calibri" w:hAnsi="Calibri" w:cs="Calibri" w:eastAsia="Calibri"/>
+          <w:color w:val="auto"/>
+          <w:spacing w:val="0"/>
+          <w:position w:val="0"/>
+          <w:sz w:val="22"/>
+          <w:shd w:fill="auto" w:val="clear"/>
+        </w:rPr>
+        <w:t xml:space="preserve">Если assistant отправляет сообщение, в котором он подтверждает выбранное время звонка, то напиши </w:t>
+      </w:r>
+      <w:r>
+        <w:rPr>
+          <w:rFonts w:ascii="Calibri" w:hAnsi="Calibri" w:cs="Calibri" w:eastAsia="Calibri"/>
+          <w:color w:val="auto"/>
+          <w:spacing w:val="0"/>
+          <w:position w:val="0"/>
+          <w:sz w:val="22"/>
+          <w:shd w:fill="auto" w:val="clear"/>
+        </w:rPr>
+        <w:t xml:space="preserve">«</w:t>
+      </w:r>
+      <w:r>
+        <w:rPr>
+          <w:rFonts w:ascii="Calibri" w:hAnsi="Calibri" w:cs="Calibri" w:eastAsia="Calibri"/>
+          <w:color w:val="auto"/>
+          <w:spacing w:val="0"/>
+          <w:position w:val="0"/>
+          <w:sz w:val="22"/>
+          <w:shd w:fill="auto" w:val="clear"/>
+        </w:rPr>
+        <w:t xml:space="preserve">статус ожидает звонка</w:t>
+      </w:r>
+      <w:r>
+        <w:rPr>
+          <w:rFonts w:ascii="Calibri" w:hAnsi="Calibri" w:cs="Calibri" w:eastAsia="Calibri"/>
+          <w:color w:val="auto"/>
+          <w:spacing w:val="0"/>
+          <w:position w:val="0"/>
+          <w:sz w:val="22"/>
+          <w:shd w:fill="auto" w:val="clear"/>
+        </w:rPr>
+        <w:t xml:space="preserve">»</w:t>
       </w:r>
     </w:p>
     <w:p>

</xml_diff>